<commit_message>
added audio for ENG
</commit_message>
<xml_diff>
--- a/Английский/DataBases/Databases Topic.docx
+++ b/Английский/DataBases/Databases Topic.docx
@@ -96,8 +96,17 @@
         <w:rPr>
           <w:lang w:val="en-US"/>
         </w:rPr>
-        <w:t>A database can manage any type of data, including text, numbers, images, sound, video and hyperlinks (links to websites).</w:t>
-      </w:r>
+        <w:t xml:space="preserve">A database can manage any type of data, including text, numbers, images, sound, video and hyperlinks </w:t>
+      </w:r>
+      <w:bookmarkStart w:id="0" w:name="_GoBack"/>
+      <w:r>
+        <w:rPr>
+          <w:color w:val="808080" w:themeColor="background1" w:themeShade="80"/>
+          <w:lang w:val="en-US"/>
+        </w:rPr>
+        <w:t>(links to websites).</w:t>
+      </w:r>
+      <w:bookmarkEnd w:id="0"/>
     </w:p>
     <w:p>
       <w:pPr>
@@ -311,8 +320,6 @@
         </w:rPr>
         <w:t>records into numerical or alphabetical order very quickly.</w:t>
       </w:r>
-      <w:bookmarkStart w:id="0" w:name="_GoBack"/>
-      <w:bookmarkEnd w:id="0"/>
     </w:p>
     <w:sectPr>
       <w:pgSz w:w="11906" w:h="16838"/>

</xml_diff>

<commit_message>
updated database for ENG
</commit_message>
<xml_diff>
--- a/Английский/DataBases/Databases Topic.docx
+++ b/Английский/DataBases/Databases Topic.docx
@@ -98,14 +98,108 @@
         </w:rPr>
         <w:t xml:space="preserve">A database can manage any type of data, including text, numbers, images, sound, video and hyperlinks </w:t>
       </w:r>
+      <w:r>
+        <w:rPr>
+          <w:color w:val="808080" w:themeColor="background1" w:themeShade="80"/>
+          <w:lang w:val="en-US"/>
+        </w:rPr>
+        <w:t>(links to websites).</w:t>
+      </w:r>
+    </w:p>
+    <w:p>
+      <w:pPr>
+        <w:rPr>
+          <w:lang w:val="en-US"/>
+        </w:rPr>
+      </w:pPr>
+      <w:r>
+        <w:rPr>
+          <w:lang w:val="en-US"/>
+        </w:rPr>
+        <w:t xml:space="preserve">4. </w:t>
+      </w:r>
+      <w:r>
+        <w:rPr>
+          <w:lang w:val="en-US"/>
+        </w:rPr>
+        <w:t>Information is entered into the database via fields.</w:t>
+      </w:r>
+    </w:p>
+    <w:p>
+      <w:pPr>
+        <w:rPr>
+          <w:lang w:val="en-US"/>
+        </w:rPr>
+      </w:pPr>
+      <w:r>
+        <w:rPr>
+          <w:lang w:val="en-US"/>
+        </w:rPr>
+        <w:t xml:space="preserve">5. </w:t>
+      </w:r>
+      <w:r>
+        <w:rPr>
+          <w:lang w:val="en-US"/>
+        </w:rPr>
+        <w:t>Each field holds a separate piece of information, and the fields are grouped together in records.</w:t>
+      </w:r>
+    </w:p>
+    <w:p>
+      <w:pPr>
+        <w:rPr>
+          <w:lang w:val="en-US"/>
+        </w:rPr>
+      </w:pPr>
+      <w:r>
+        <w:rPr>
+          <w:lang w:val="en-US"/>
+        </w:rPr>
+        <w:t xml:space="preserve">6. </w:t>
+      </w:r>
+      <w:r>
+        <w:rPr>
+          <w:lang w:val="en-US"/>
+        </w:rPr>
+        <w:t xml:space="preserve">Therefore, a record about an employee might consist of several fields which give </w:t>
+      </w:r>
+      <w:r>
+        <w:rPr>
+          <w:lang w:val="en-US"/>
+        </w:rPr>
+        <w:t xml:space="preserve">some information about </w:t>
+      </w:r>
+      <w:r>
+        <w:rPr>
+          <w:lang w:val="en-US"/>
+        </w:rPr>
+        <w:t>him</w:t>
+      </w:r>
+      <w:r>
+        <w:rPr>
+          <w:lang w:val="en-US"/>
+        </w:rPr>
+        <w:t>.</w:t>
+      </w:r>
+    </w:p>
+    <w:p>
+      <w:pPr>
+        <w:rPr>
+          <w:lang w:val="en-US"/>
+        </w:rPr>
+      </w:pPr>
+      <w:r>
+        <w:rPr>
+          <w:lang w:val="en-US"/>
+        </w:rPr>
+        <w:t xml:space="preserve">7. </w:t>
+      </w:r>
+      <w:r>
+        <w:rPr>
+          <w:lang w:val="en-US"/>
+        </w:rPr>
+        <w:t>Records are grouped together into files which hold large amounts of information.</w:t>
+      </w:r>
       <w:bookmarkStart w:id="0" w:name="_GoBack"/>
-      <w:r>
-        <w:rPr>
-          <w:color w:val="808080" w:themeColor="background1" w:themeShade="80"/>
-          <w:lang w:val="en-US"/>
-        </w:rPr>
-        <w:t>(links to websites).</w:t>
-      </w:r>
       <w:bookmarkEnd w:id="0"/>
     </w:p>
     <w:p>
@@ -118,13 +212,25 @@
         <w:rPr>
           <w:lang w:val="en-US"/>
         </w:rPr>
-        <w:t xml:space="preserve">4. </w:t>
-      </w:r>
-      <w:r>
-        <w:rPr>
-          <w:lang w:val="en-US"/>
-        </w:rPr>
-        <w:t>Information is entered into the database via fields.</w:t>
+        <w:t xml:space="preserve">8. </w:t>
+      </w:r>
+      <w:r>
+        <w:rPr>
+          <w:lang w:val="en-US"/>
+        </w:rPr>
+        <w:t>Files can easily be updated -</w:t>
+      </w:r>
+      <w:r>
+        <w:rPr>
+          <w:lang w:val="en-US"/>
+        </w:rPr>
+        <w:t xml:space="preserve"> </w:t>
+      </w:r>
+      <w:r>
+        <w:rPr>
+          <w:lang w:val="en-US"/>
+        </w:rPr>
+        <w:t>you can always change fields, add new records or delete old ones.</w:t>
       </w:r>
     </w:p>
     <w:p>
@@ -137,13 +243,13 @@
         <w:rPr>
           <w:lang w:val="en-US"/>
         </w:rPr>
-        <w:t xml:space="preserve">5. </w:t>
-      </w:r>
-      <w:r>
-        <w:rPr>
-          <w:lang w:val="en-US"/>
-        </w:rPr>
-        <w:t>Each field holds a separate piece of information, and the fields are grouped together in records.</w:t>
+        <w:t xml:space="preserve">9. </w:t>
+      </w:r>
+      <w:r>
+        <w:rPr>
+          <w:lang w:val="en-US"/>
+        </w:rPr>
+        <w:t>An electronic database is much faster to consult and update than a card index system and occupies a lot less space.</w:t>
       </w:r>
     </w:p>
     <w:p>
@@ -156,31 +262,25 @@
         <w:rPr>
           <w:lang w:val="en-US"/>
         </w:rPr>
-        <w:t xml:space="preserve">6. </w:t>
-      </w:r>
-      <w:r>
-        <w:rPr>
-          <w:lang w:val="en-US"/>
-        </w:rPr>
-        <w:t xml:space="preserve">Therefore, a record about an employee might consist of several fields which give </w:t>
-      </w:r>
-      <w:r>
-        <w:rPr>
-          <w:lang w:val="en-US"/>
-        </w:rPr>
-        <w:t xml:space="preserve">some information about </w:t>
-      </w:r>
-      <w:r>
-        <w:rPr>
-          <w:lang w:val="en-US"/>
-        </w:rPr>
-        <w:t>him</w:t>
-      </w:r>
-      <w:r>
-        <w:rPr>
-          <w:lang w:val="en-US"/>
-        </w:rPr>
-        <w:t>.</w:t>
+        <w:t xml:space="preserve">10. </w:t>
+      </w:r>
+      <w:r>
+        <w:rPr>
+          <w:lang w:val="en-US"/>
+        </w:rPr>
+        <w:t>With the right software, you can keep track of stock, sales</w:t>
+      </w:r>
+      <w:r>
+        <w:rPr>
+          <w:lang w:val="en-US"/>
+        </w:rPr>
+        <w:t xml:space="preserve"> </w:t>
+      </w:r>
+      <w:r>
+        <w:rPr>
+          <w:lang w:val="en-US"/>
+        </w:rPr>
+        <w:t>and other information that can help your company stay successful.</w:t>
       </w:r>
     </w:p>
     <w:p>
@@ -193,13 +293,13 @@
         <w:rPr>
           <w:lang w:val="en-US"/>
         </w:rPr>
-        <w:t xml:space="preserve">7. </w:t>
-      </w:r>
-      <w:r>
-        <w:rPr>
-          <w:lang w:val="en-US"/>
-        </w:rPr>
-        <w:t>Records are grouped together into files which hold large amounts of information.</w:t>
+        <w:t xml:space="preserve">11. </w:t>
+      </w:r>
+      <w:r>
+        <w:rPr>
+          <w:lang w:val="en-US"/>
+        </w:rPr>
+        <w:t>A database program lets you create an index - a list of records ordered according to the content of certain fields.</w:t>
       </w:r>
     </w:p>
     <w:p>
@@ -212,13 +312,13 @@
         <w:rPr>
           <w:lang w:val="en-US"/>
         </w:rPr>
-        <w:t xml:space="preserve">8. </w:t>
-      </w:r>
-      <w:r>
-        <w:rPr>
-          <w:lang w:val="en-US"/>
-        </w:rPr>
-        <w:t>Files can easily be updated -</w:t>
+        <w:t xml:space="preserve">12. </w:t>
+      </w:r>
+      <w:r>
+        <w:rPr>
+          <w:lang w:val="en-US"/>
+        </w:rPr>
+        <w:t>This helps you to search the database and sort</w:t>
       </w:r>
       <w:r>
         <w:rPr>
@@ -230,95 +330,19 @@
         <w:rPr>
           <w:lang w:val="en-US"/>
         </w:rPr>
-        <w:t>you can always change fields, add new records or delete old ones.</w:t>
-      </w:r>
-    </w:p>
-    <w:p>
-      <w:pPr>
-        <w:rPr>
-          <w:lang w:val="en-US"/>
-        </w:rPr>
-      </w:pPr>
-      <w:r>
-        <w:rPr>
-          <w:lang w:val="en-US"/>
-        </w:rPr>
-        <w:t xml:space="preserve">9. </w:t>
-      </w:r>
-      <w:r>
-        <w:rPr>
-          <w:lang w:val="en-US"/>
-        </w:rPr>
-        <w:t>An electronic database is much faster to consult and update than a card index system and occupies a lot less space.</w:t>
-      </w:r>
-    </w:p>
-    <w:p>
-      <w:pPr>
-        <w:rPr>
-          <w:lang w:val="en-US"/>
-        </w:rPr>
-      </w:pPr>
-      <w:r>
-        <w:rPr>
-          <w:lang w:val="en-US"/>
-        </w:rPr>
-        <w:t xml:space="preserve">10. </w:t>
-      </w:r>
-      <w:r>
-        <w:rPr>
-          <w:lang w:val="en-US"/>
-        </w:rPr>
-        <w:t>With the right software, you can keep track of stock, sales, market trends, orders and other information that can help your company stay successful.</w:t>
-      </w:r>
-    </w:p>
-    <w:p>
-      <w:pPr>
-        <w:rPr>
-          <w:lang w:val="en-US"/>
-        </w:rPr>
-      </w:pPr>
-      <w:r>
-        <w:rPr>
-          <w:lang w:val="en-US"/>
-        </w:rPr>
-        <w:t xml:space="preserve">11. </w:t>
-      </w:r>
-      <w:r>
-        <w:rPr>
-          <w:lang w:val="en-US"/>
-        </w:rPr>
-        <w:t>A database program lets you create an index - a list of records ordered according to the content of certain fields.</w:t>
-      </w:r>
-    </w:p>
-    <w:p>
-      <w:pPr>
-        <w:rPr>
-          <w:lang w:val="en-US"/>
-        </w:rPr>
-      </w:pPr>
-      <w:r>
-        <w:rPr>
-          <w:lang w:val="en-US"/>
-        </w:rPr>
-        <w:t xml:space="preserve">12. </w:t>
-      </w:r>
-      <w:r>
-        <w:rPr>
-          <w:lang w:val="en-US"/>
-        </w:rPr>
-        <w:t>This helps you to search the database and sort</w:t>
-      </w:r>
-      <w:r>
-        <w:rPr>
-          <w:lang w:val="en-US"/>
-        </w:rPr>
-        <w:t xml:space="preserve"> </w:t>
-      </w:r>
-      <w:r>
-        <w:rPr>
-          <w:lang w:val="en-US"/>
-        </w:rPr>
-        <w:t>records into numerical or alphabetical order very quickly.</w:t>
+        <w:t xml:space="preserve">records into </w:t>
+      </w:r>
+      <w:r>
+        <w:rPr>
+          <w:lang w:val="en-US"/>
+        </w:rPr>
+        <w:t>right</w:t>
+      </w:r>
+      <w:r>
+        <w:rPr>
+          <w:lang w:val="en-US"/>
+        </w:rPr>
+        <w:t xml:space="preserve"> order very quickly.</w:t>
       </w:r>
     </w:p>
     <w:sectPr>

</xml_diff>